<commit_message>
[PHP2][ASM] - xem và tạo hóa đơn.
</commit_message>
<xml_diff>
--- a/quangnmpc07626_ASM1.docx
+++ b/quangnmpc07626_ASM1.docx
@@ -830,6 +830,7 @@
         <w:spacing w:before="0" w:after="200"/>
         <w:jc w:val="left"/>
         <w:rPr>
+          <w:rStyle w:val="Hyperlink"/>
           <w:rFonts w:eastAsia="Microsoft Yi Baiti"/>
           <w:lang w:val="vi-VN" w:eastAsia="ii-CN"/>
         </w:rPr>
@@ -866,6 +867,48 @@
         </w:r>
       </w:hyperlink>
     </w:p>
+    <w:p>
+      <w:pPr>
+        <w:jc w:val="left"/>
+        <w:rPr>
+          <w:lang w:val="en-US"/>
+        </w:rPr>
+      </w:pPr>
+      <w:r>
+        <w:t>Link</w:t>
+      </w:r>
+      <w:r>
+        <w:rPr>
+          <w:lang w:val="en-US"/>
+        </w:rPr>
+        <w:t xml:space="preserve"> </w:t>
+      </w:r>
+      <w:r>
+        <w:t>Git :</w:t>
+      </w:r>
+      <w:r>
+        <w:rPr>
+          <w:lang w:val="en-US"/>
+        </w:rPr>
+        <w:t xml:space="preserve"> </w:t>
+      </w:r>
+      <w:hyperlink r:id="rId12" w:history="1">
+        <w:r>
+          <w:rPr>
+            <w:rStyle w:val="Hyperlink"/>
+            <w:lang w:val="en-US"/>
+          </w:rPr>
+          <w:t>https://github.com/mamblenguyen1/WD18302_PHP2_NguyenMinhQuang.git</w:t>
+        </w:r>
+      </w:hyperlink>
+    </w:p>
+    <w:p>
+      <w:pPr>
+        <w:rPr>
+          <w:lang w:val="en-US"/>
+        </w:rPr>
+      </w:pPr>
+    </w:p>
     <w:bookmarkEnd w:id="1"/>
     <w:p>
       <w:pPr>
@@ -878,8 +921,8 @@
       </w:pPr>
     </w:p>
     <w:sectPr>
-      <w:headerReference w:type="default" r:id="rId12"/>
-      <w:footerReference w:type="default" r:id="rId13"/>
+      <w:headerReference w:type="default" r:id="rId13"/>
+      <w:footerReference w:type="default" r:id="rId14"/>
       <w:pgSz w:w="11906" w:h="16838" w:code="9"/>
       <w:pgMar w:top="1134" w:right="1134" w:bottom="1134" w:left="1701" w:header="720" w:footer="720" w:gutter="0"/>
       <w:pgNumType w:start="0"/>

</xml_diff>